<commit_message>
Last update, seriously :+1:
</commit_message>
<xml_diff>
--- a/Wheel Of Fortunes Project/Protokół Kacper Jędrzejewski.docx
+++ b/Wheel Of Fortunes Project/Protokół Kacper Jędrzejewski.docx
@@ -102,36 +102,1007 @@
       <w:r>
         <w:t xml:space="preserve">Aplikacja pisana w oparciu o protokół UDP. </w:t>
       </w:r>
-    </w:p>
-    <w:p>
       <w:r>
-        <w:t xml:space="preserve">Port 1024 – serwer </w:t>
+        <w:t>Odwzorowuje prawdziwy teleturniej o nazwie Koło fortuny. Użytkownik po zalogowaniu się może wybrać, do którego pokoju chce dołączyć, w którym przeprowadzona będzie rozgrywka.</w:t>
       </w:r>
     </w:p>
     <w:p>
       <w:r>
-        <w:t>Port 1025+ - wątki obsługujące grę</w:t>
+        <w:t xml:space="preserve">Serwer odpowiada za przyjmowanie nowych graczy, weryfikowanie czy ich login jest unikatowy oraz przyłącza ich do pokoju, który zostanie wybrany. </w:t>
       </w:r>
     </w:p>
     <w:p>
       <w:r>
-        <w:t>Standardowy pakiet składa się ze swojego numeru oraz tekstu, który jest przekazywany,</w:t>
+        <w:t xml:space="preserve">Każdy pokój to oddzielny wątek, na którym przeprowadzony jest cały mechanizm gry. </w:t>
       </w:r>
     </w:p>
     <w:p>
       <w:r>
-        <w:t>np. [1;”Kacper”].</w:t>
+        <w:t xml:space="preserve">Serwer otrzymuje pakiety od użytkownika i jeżeli dany pakiet ma być przekazany do wątku to dla konkretnego wątku uruchamia odpowiednią funkcję. </w:t>
       </w:r>
     </w:p>
+    <w:p>
+      <w:r>
+        <w:t xml:space="preserve">Port na którym działa serwer to 7000. </w:t>
+      </w:r>
+    </w:p>
+    <w:p>
+      <w:r>
+        <w:t xml:space="preserve">Pakiet przedstawiony jest w dwa </w:t>
+      </w:r>
+      <w:proofErr w:type="spellStart"/>
+      <w:r>
+        <w:t>sposóby</w:t>
+      </w:r>
+      <w:proofErr w:type="spellEnd"/>
+      <w:r>
+        <w:t>:</w:t>
+      </w:r>
+    </w:p>
+    <w:p>
+      <w:r>
+        <w:t>[100;treść] – jeżeli ma zostać obsłużony przez serwer</w:t>
+      </w:r>
+    </w:p>
+    <w:p>
+      <w:r>
+        <w:t xml:space="preserve">[1;numer </w:t>
+      </w:r>
+      <w:proofErr w:type="spellStart"/>
+      <w:r>
+        <w:t>pokoju;treść</w:t>
+      </w:r>
+      <w:proofErr w:type="spellEnd"/>
+      <w:r>
+        <w:t>] – jeżeli ma zostać obsłużony przez wątek to podaje jego index</w:t>
+      </w:r>
+    </w:p>
     <w:p/>
     <w:p>
-      <w:r>
+      <w:pPr>
         <w:rPr>
           <w:b/>
           <w:sz w:val="28"/>
           <w:szCs w:val="28"/>
         </w:rPr>
+      </w:pPr>
+    </w:p>
+    <w:p>
+      <w:pPr>
+        <w:rPr>
+          <w:b/>
+          <w:sz w:val="28"/>
+          <w:szCs w:val="28"/>
+        </w:rPr>
+      </w:pPr>
+    </w:p>
+    <w:p>
+      <w:pPr>
+        <w:rPr>
+          <w:b/>
+          <w:sz w:val="28"/>
+          <w:szCs w:val="28"/>
+        </w:rPr>
+      </w:pPr>
+    </w:p>
+    <w:p>
+      <w:pPr>
+        <w:rPr>
+          <w:b/>
+          <w:sz w:val="28"/>
+          <w:szCs w:val="28"/>
+        </w:rPr>
+      </w:pPr>
+    </w:p>
+    <w:p>
+      <w:pPr>
+        <w:rPr>
+          <w:b/>
+          <w:sz w:val="28"/>
+          <w:szCs w:val="28"/>
+        </w:rPr>
+      </w:pPr>
+    </w:p>
+    <w:p>
+      <w:r>
+        <w:rPr>
+          <w:b/>
+          <w:sz w:val="28"/>
+          <w:szCs w:val="28"/>
+        </w:rPr>
         <w:t>Serwer</w:t>
+      </w:r>
+    </w:p>
+    <w:tbl>
+      <w:tblPr>
+        <w:tblStyle w:val="Tabela-Siatka"/>
+        <w:tblW w:w="9067" w:type="dxa"/>
+        <w:tblLook w:val="04A0" w:firstRow="1" w:lastRow="0" w:firstColumn="1" w:lastColumn="0" w:noHBand="0" w:noVBand="1"/>
+      </w:tblPr>
+      <w:tblGrid>
+        <w:gridCol w:w="1980"/>
+        <w:gridCol w:w="7087"/>
+      </w:tblGrid>
+      <w:tr>
+        <w:tc>
+          <w:tcPr>
+            <w:tcW w:w="1980" w:type="dxa"/>
+          </w:tcPr>
+          <w:p>
+            <w:pPr>
+              <w:jc w:val="center"/>
+              <w:rPr>
+                <w:b/>
+              </w:rPr>
+            </w:pPr>
+            <w:r>
+              <w:rPr>
+                <w:b/>
+              </w:rPr>
+              <w:t>Numer pakietu</w:t>
+            </w:r>
+          </w:p>
+        </w:tc>
+        <w:tc>
+          <w:tcPr>
+            <w:tcW w:w="7087" w:type="dxa"/>
+          </w:tcPr>
+          <w:p>
+            <w:pPr>
+              <w:jc w:val="center"/>
+              <w:rPr>
+                <w:b/>
+              </w:rPr>
+            </w:pPr>
+            <w:r>
+              <w:rPr>
+                <w:b/>
+              </w:rPr>
+              <w:t>Opis</w:t>
+            </w:r>
+          </w:p>
+        </w:tc>
+      </w:tr>
+      <w:tr>
+        <w:tc>
+          <w:tcPr>
+            <w:tcW w:w="9067" w:type="dxa"/>
+            <w:gridSpan w:val="2"/>
+          </w:tcPr>
+          <w:p>
+            <w:pPr>
+              <w:jc w:val="center"/>
+              <w:rPr>
+                <w:b/>
+              </w:rPr>
+            </w:pPr>
+            <w:r>
+              <w:rPr>
+                <w:b/>
+              </w:rPr>
+              <w:t>Odbierane</w:t>
+            </w:r>
+          </w:p>
+        </w:tc>
+      </w:tr>
+      <w:tr>
+        <w:tc>
+          <w:tcPr>
+            <w:tcW w:w="1980" w:type="dxa"/>
+          </w:tcPr>
+          <w:p>
+            <w:pPr>
+              <w:jc w:val="center"/>
+            </w:pPr>
+            <w:r>
+              <w:t>1</w:t>
+            </w:r>
+            <w:r>
+              <w:t>00</w:t>
+            </w:r>
+          </w:p>
+        </w:tc>
+        <w:tc>
+          <w:tcPr>
+            <w:tcW w:w="7087" w:type="dxa"/>
+          </w:tcPr>
+          <w:p>
+            <w:pPr>
+              <w:jc w:val="center"/>
+            </w:pPr>
+            <w:r>
+              <w:t xml:space="preserve">Nowy gracz </w:t>
+            </w:r>
+          </w:p>
+        </w:tc>
+      </w:tr>
+      <w:tr>
+        <w:tc>
+          <w:tcPr>
+            <w:tcW w:w="1980" w:type="dxa"/>
+          </w:tcPr>
+          <w:p>
+            <w:pPr>
+              <w:jc w:val="center"/>
+            </w:pPr>
+            <w:r>
+              <w:t>101</w:t>
+            </w:r>
+          </w:p>
+        </w:tc>
+        <w:tc>
+          <w:tcPr>
+            <w:tcW w:w="7087" w:type="dxa"/>
+          </w:tcPr>
+          <w:p>
+            <w:pPr>
+              <w:jc w:val="center"/>
+            </w:pPr>
+            <w:r>
+              <w:t>Wybór pokoju przez gracza</w:t>
+            </w:r>
+          </w:p>
+        </w:tc>
+      </w:tr>
+      <w:tr>
+        <w:tc>
+          <w:tcPr>
+            <w:tcW w:w="1980" w:type="dxa"/>
+          </w:tcPr>
+          <w:p>
+            <w:pPr>
+              <w:jc w:val="center"/>
+            </w:pPr>
+            <w:r>
+              <w:t>102</w:t>
+            </w:r>
+          </w:p>
+        </w:tc>
+        <w:tc>
+          <w:tcPr>
+            <w:tcW w:w="7087" w:type="dxa"/>
+          </w:tcPr>
+          <w:p>
+            <w:pPr>
+              <w:jc w:val="center"/>
+            </w:pPr>
+            <w:r>
+              <w:t>Gracz w danym pokoju odgaduje literkę bądź hasło</w:t>
+            </w:r>
+          </w:p>
+        </w:tc>
+      </w:tr>
+      <w:tr>
+        <w:tc>
+          <w:tcPr>
+            <w:tcW w:w="1980" w:type="dxa"/>
+          </w:tcPr>
+          <w:p>
+            <w:pPr>
+              <w:jc w:val="center"/>
+            </w:pPr>
+            <w:r>
+              <w:t>103</w:t>
+            </w:r>
+          </w:p>
+        </w:tc>
+        <w:tc>
+          <w:tcPr>
+            <w:tcW w:w="7087" w:type="dxa"/>
+          </w:tcPr>
+          <w:p>
+            <w:r>
+              <w:t>Gracz wysyła swoją liczbę punktów, aby poinformować innych graczy</w:t>
+            </w:r>
+          </w:p>
+        </w:tc>
+      </w:tr>
+      <w:tr>
+        <w:tc>
+          <w:tcPr>
+            <w:tcW w:w="1980" w:type="dxa"/>
+          </w:tcPr>
+          <w:p>
+            <w:pPr>
+              <w:jc w:val="center"/>
+            </w:pPr>
+            <w:r>
+              <w:t>104</w:t>
+            </w:r>
+          </w:p>
+        </w:tc>
+        <w:tc>
+          <w:tcPr>
+            <w:tcW w:w="7087" w:type="dxa"/>
+          </w:tcPr>
+          <w:p>
+            <w:pPr>
+              <w:jc w:val="center"/>
+            </w:pPr>
+            <w:r>
+              <w:t xml:space="preserve">Gracz przebywa w pokoju, ale wraca do lobby </w:t>
+            </w:r>
+          </w:p>
+        </w:tc>
+      </w:tr>
+      <w:tr>
+        <w:tc>
+          <w:tcPr>
+            <w:tcW w:w="1980" w:type="dxa"/>
+          </w:tcPr>
+          <w:p>
+            <w:pPr>
+              <w:jc w:val="center"/>
+            </w:pPr>
+            <w:r>
+              <w:t>105</w:t>
+            </w:r>
+          </w:p>
+        </w:tc>
+        <w:tc>
+          <w:tcPr>
+            <w:tcW w:w="7087" w:type="dxa"/>
+          </w:tcPr>
+          <w:p>
+            <w:pPr>
+              <w:jc w:val="center"/>
+            </w:pPr>
+            <w:r>
+              <w:t>Gracz w trakcie rozgrywki wychodzi z pokoju</w:t>
+            </w:r>
+          </w:p>
+        </w:tc>
+      </w:tr>
+      <w:tr>
+        <w:tc>
+          <w:tcPr>
+            <w:tcW w:w="1980" w:type="dxa"/>
+          </w:tcPr>
+          <w:p>
+            <w:pPr>
+              <w:jc w:val="center"/>
+            </w:pPr>
+            <w:r>
+              <w:t>106</w:t>
+            </w:r>
+          </w:p>
+        </w:tc>
+        <w:tc>
+          <w:tcPr>
+            <w:tcW w:w="7087" w:type="dxa"/>
+          </w:tcPr>
+          <w:p>
+            <w:pPr>
+              <w:jc w:val="center"/>
+            </w:pPr>
+            <w:r>
+              <w:t xml:space="preserve">Gracz wychodzi z lobby </w:t>
+            </w:r>
+            <w:bookmarkStart w:id="0" w:name="_GoBack"/>
+            <w:bookmarkEnd w:id="0"/>
+          </w:p>
+        </w:tc>
+      </w:tr>
+      <w:tr>
+        <w:tc>
+          <w:tcPr>
+            <w:tcW w:w="9067" w:type="dxa"/>
+            <w:gridSpan w:val="2"/>
+          </w:tcPr>
+          <w:p>
+            <w:pPr>
+              <w:jc w:val="center"/>
+              <w:rPr>
+                <w:b/>
+              </w:rPr>
+            </w:pPr>
+            <w:r>
+              <w:rPr>
+                <w:b/>
+              </w:rPr>
+              <w:t>Wysyłane</w:t>
+            </w:r>
+          </w:p>
+        </w:tc>
+      </w:tr>
+      <w:tr>
+        <w:tc>
+          <w:tcPr>
+            <w:tcW w:w="1980" w:type="dxa"/>
+          </w:tcPr>
+          <w:p>
+            <w:pPr>
+              <w:jc w:val="center"/>
+            </w:pPr>
+            <w:r>
+              <w:t>1</w:t>
+            </w:r>
+          </w:p>
+        </w:tc>
+        <w:tc>
+          <w:tcPr>
+            <w:tcW w:w="7087" w:type="dxa"/>
+          </w:tcPr>
+          <w:p>
+            <w:pPr>
+              <w:jc w:val="center"/>
+            </w:pPr>
+            <w:r>
+              <w:t>Wysyła do klienta otrzymany login, skorygowany bądź tak, tak aby był unikatowy</w:t>
+            </w:r>
+          </w:p>
+        </w:tc>
+      </w:tr>
+      <w:tr>
+        <w:tc>
+          <w:tcPr>
+            <w:tcW w:w="1980" w:type="dxa"/>
+          </w:tcPr>
+          <w:p>
+            <w:pPr>
+              <w:jc w:val="center"/>
+            </w:pPr>
+            <w:r>
+              <w:t>2</w:t>
+            </w:r>
+          </w:p>
+        </w:tc>
+        <w:tc>
+          <w:tcPr>
+            <w:tcW w:w="7087" w:type="dxa"/>
+          </w:tcPr>
+          <w:p>
+            <w:pPr>
+              <w:jc w:val="center"/>
+            </w:pPr>
+            <w:r>
+              <w:t>Wysyła do klienta pokoje, do których może dołączyć</w:t>
+            </w:r>
+          </w:p>
+        </w:tc>
+      </w:tr>
+    </w:tbl>
+    <w:p/>
+    <w:p>
+      <w:pPr>
+        <w:rPr>
+          <w:b/>
+          <w:sz w:val="28"/>
+          <w:szCs w:val="28"/>
+        </w:rPr>
+      </w:pPr>
+    </w:p>
+    <w:p>
+      <w:pPr>
+        <w:rPr>
+          <w:b/>
+          <w:sz w:val="28"/>
+          <w:szCs w:val="28"/>
+        </w:rPr>
+      </w:pPr>
+    </w:p>
+    <w:p>
+      <w:pPr>
+        <w:rPr>
+          <w:b/>
+          <w:sz w:val="28"/>
+          <w:szCs w:val="28"/>
+        </w:rPr>
+      </w:pPr>
+    </w:p>
+    <w:p>
+      <w:pPr>
+        <w:rPr>
+          <w:b/>
+          <w:sz w:val="28"/>
+          <w:szCs w:val="28"/>
+        </w:rPr>
+      </w:pPr>
+    </w:p>
+    <w:p>
+      <w:pPr>
+        <w:rPr>
+          <w:b/>
+          <w:sz w:val="28"/>
+          <w:szCs w:val="28"/>
+        </w:rPr>
+      </w:pPr>
+      <w:r>
+        <w:rPr>
+          <w:b/>
+          <w:sz w:val="28"/>
+          <w:szCs w:val="28"/>
+        </w:rPr>
+        <w:lastRenderedPageBreak/>
+        <w:t xml:space="preserve">Wątek – </w:t>
+      </w:r>
+      <w:proofErr w:type="spellStart"/>
+      <w:r>
+        <w:rPr>
+          <w:b/>
+          <w:sz w:val="28"/>
+          <w:szCs w:val="28"/>
+        </w:rPr>
+        <w:t>Room</w:t>
+      </w:r>
+      <w:proofErr w:type="spellEnd"/>
+    </w:p>
+    <w:p/>
+    <w:tbl>
+      <w:tblPr>
+        <w:tblStyle w:val="Tabela-Siatka"/>
+        <w:tblW w:w="9067" w:type="dxa"/>
+        <w:tblLook w:val="04A0" w:firstRow="1" w:lastRow="0" w:firstColumn="1" w:lastColumn="0" w:noHBand="0" w:noVBand="1"/>
+      </w:tblPr>
+      <w:tblGrid>
+        <w:gridCol w:w="1974"/>
+        <w:gridCol w:w="7093"/>
+      </w:tblGrid>
+      <w:tr>
+        <w:trPr>
+          <w:trHeight w:val="250"/>
+        </w:trPr>
+        <w:tc>
+          <w:tcPr>
+            <w:tcW w:w="1974" w:type="dxa"/>
+          </w:tcPr>
+          <w:p>
+            <w:pPr>
+              <w:jc w:val="center"/>
+              <w:rPr>
+                <w:b/>
+              </w:rPr>
+            </w:pPr>
+            <w:r>
+              <w:rPr>
+                <w:b/>
+              </w:rPr>
+              <w:t>Numer pakietu</w:t>
+            </w:r>
+          </w:p>
+        </w:tc>
+        <w:tc>
+          <w:tcPr>
+            <w:tcW w:w="7093" w:type="dxa"/>
+          </w:tcPr>
+          <w:p>
+            <w:pPr>
+              <w:jc w:val="center"/>
+              <w:rPr>
+                <w:b/>
+              </w:rPr>
+            </w:pPr>
+            <w:r>
+              <w:rPr>
+                <w:b/>
+              </w:rPr>
+              <w:t>Opis</w:t>
+            </w:r>
+          </w:p>
+        </w:tc>
+      </w:tr>
+      <w:tr>
+        <w:trPr>
+          <w:trHeight w:val="250"/>
+        </w:trPr>
+        <w:tc>
+          <w:tcPr>
+            <w:tcW w:w="9067" w:type="dxa"/>
+            <w:gridSpan w:val="2"/>
+          </w:tcPr>
+          <w:p>
+            <w:pPr>
+              <w:jc w:val="center"/>
+              <w:rPr>
+                <w:b/>
+              </w:rPr>
+            </w:pPr>
+            <w:r>
+              <w:rPr>
+                <w:b/>
+              </w:rPr>
+              <w:t>Wysyłane</w:t>
+            </w:r>
+          </w:p>
+        </w:tc>
+      </w:tr>
+      <w:tr>
+        <w:trPr>
+          <w:trHeight w:val="501"/>
+        </w:trPr>
+        <w:tc>
+          <w:tcPr>
+            <w:tcW w:w="1974" w:type="dxa"/>
+          </w:tcPr>
+          <w:p>
+            <w:pPr>
+              <w:jc w:val="center"/>
+            </w:pPr>
+            <w:r>
+              <w:t>3</w:t>
+            </w:r>
+          </w:p>
+        </w:tc>
+        <w:tc>
+          <w:tcPr>
+            <w:tcW w:w="7093" w:type="dxa"/>
+          </w:tcPr>
+          <w:p>
+            <w:pPr>
+              <w:jc w:val="center"/>
+            </w:pPr>
+            <w:r>
+              <w:t>Lista graczy w pokoju</w:t>
+            </w:r>
+          </w:p>
+        </w:tc>
+      </w:tr>
+      <w:tr>
+        <w:trPr>
+          <w:trHeight w:val="501"/>
+        </w:trPr>
+        <w:tc>
+          <w:tcPr>
+            <w:tcW w:w="1974" w:type="dxa"/>
+          </w:tcPr>
+          <w:p>
+            <w:pPr>
+              <w:jc w:val="center"/>
+            </w:pPr>
+            <w:r>
+              <w:t>4</w:t>
+            </w:r>
+          </w:p>
+        </w:tc>
+        <w:tc>
+          <w:tcPr>
+            <w:tcW w:w="7093" w:type="dxa"/>
+          </w:tcPr>
+          <w:p>
+            <w:pPr>
+              <w:jc w:val="center"/>
+            </w:pPr>
+            <w:r>
+              <w:t>Informacja o rozpoczęciu rozgrywki</w:t>
+            </w:r>
+          </w:p>
+        </w:tc>
+      </w:tr>
+      <w:tr>
+        <w:trPr>
+          <w:trHeight w:val="501"/>
+        </w:trPr>
+        <w:tc>
+          <w:tcPr>
+            <w:tcW w:w="1974" w:type="dxa"/>
+          </w:tcPr>
+          <w:p>
+            <w:pPr>
+              <w:jc w:val="center"/>
+            </w:pPr>
+            <w:r>
+              <w:t>5</w:t>
+            </w:r>
+          </w:p>
+        </w:tc>
+        <w:tc>
+          <w:tcPr>
+            <w:tcW w:w="7093" w:type="dxa"/>
+          </w:tcPr>
+          <w:p>
+            <w:pPr>
+              <w:jc w:val="center"/>
+            </w:pPr>
+            <w:r>
+              <w:t>Zakodowane hasło do odgadnięcia</w:t>
+            </w:r>
+          </w:p>
+        </w:tc>
+      </w:tr>
+      <w:tr>
+        <w:trPr>
+          <w:trHeight w:val="501"/>
+        </w:trPr>
+        <w:tc>
+          <w:tcPr>
+            <w:tcW w:w="1974" w:type="dxa"/>
+          </w:tcPr>
+          <w:p>
+            <w:pPr>
+              <w:jc w:val="center"/>
+            </w:pPr>
+            <w:r>
+              <w:t>6</w:t>
+            </w:r>
+          </w:p>
+        </w:tc>
+        <w:tc>
+          <w:tcPr>
+            <w:tcW w:w="7093" w:type="dxa"/>
+          </w:tcPr>
+          <w:p>
+            <w:pPr>
+              <w:jc w:val="center"/>
+            </w:pPr>
+            <w:r>
+              <w:t>Kogo kolej zgadywania</w:t>
+            </w:r>
+          </w:p>
+        </w:tc>
+      </w:tr>
+      <w:tr>
+        <w:trPr>
+          <w:trHeight w:val="501"/>
+        </w:trPr>
+        <w:tc>
+          <w:tcPr>
+            <w:tcW w:w="1974" w:type="dxa"/>
+          </w:tcPr>
+          <w:p>
+            <w:pPr>
+              <w:jc w:val="center"/>
+            </w:pPr>
+            <w:r>
+              <w:t>7</w:t>
+            </w:r>
+          </w:p>
+        </w:tc>
+        <w:tc>
+          <w:tcPr>
+            <w:tcW w:w="7093" w:type="dxa"/>
+          </w:tcPr>
+          <w:p>
+            <w:pPr>
+              <w:jc w:val="center"/>
+            </w:pPr>
+            <w:r>
+              <w:t>Jaka literka bądź hasło jest zgadywane przez obecnie zgadującego gracza</w:t>
+            </w:r>
+          </w:p>
+        </w:tc>
+      </w:tr>
+      <w:tr>
+        <w:trPr>
+          <w:trHeight w:val="501"/>
+        </w:trPr>
+        <w:tc>
+          <w:tcPr>
+            <w:tcW w:w="1974" w:type="dxa"/>
+          </w:tcPr>
+          <w:p>
+            <w:pPr>
+              <w:jc w:val="center"/>
+            </w:pPr>
+            <w:r>
+              <w:t>8</w:t>
+            </w:r>
+          </w:p>
+        </w:tc>
+        <w:tc>
+          <w:tcPr>
+            <w:tcW w:w="7093" w:type="dxa"/>
+          </w:tcPr>
+          <w:p>
+            <w:pPr>
+              <w:jc w:val="center"/>
+            </w:pPr>
+            <w:r>
+              <w:t>O jaką ilość punktów toczy się gra</w:t>
+            </w:r>
+          </w:p>
+        </w:tc>
+      </w:tr>
+      <w:tr>
+        <w:trPr>
+          <w:trHeight w:val="501"/>
+        </w:trPr>
+        <w:tc>
+          <w:tcPr>
+            <w:tcW w:w="1974" w:type="dxa"/>
+          </w:tcPr>
+          <w:p>
+            <w:pPr>
+              <w:jc w:val="center"/>
+            </w:pPr>
+            <w:r>
+              <w:t>9</w:t>
+            </w:r>
+          </w:p>
+        </w:tc>
+        <w:tc>
+          <w:tcPr>
+            <w:tcW w:w="7093" w:type="dxa"/>
+          </w:tcPr>
+          <w:p>
+            <w:pPr>
+              <w:jc w:val="center"/>
+            </w:pPr>
+            <w:r>
+              <w:t>Ile razy dana zgadywana literka została trafiona</w:t>
+            </w:r>
+          </w:p>
+        </w:tc>
+      </w:tr>
+      <w:tr>
+        <w:trPr>
+          <w:trHeight w:val="501"/>
+        </w:trPr>
+        <w:tc>
+          <w:tcPr>
+            <w:tcW w:w="1974" w:type="dxa"/>
+          </w:tcPr>
+          <w:p>
+            <w:pPr>
+              <w:jc w:val="center"/>
+            </w:pPr>
+            <w:r>
+              <w:t>10</w:t>
+            </w:r>
+          </w:p>
+        </w:tc>
+        <w:tc>
+          <w:tcPr>
+            <w:tcW w:w="7093" w:type="dxa"/>
+          </w:tcPr>
+          <w:p>
+            <w:pPr>
+              <w:jc w:val="center"/>
+            </w:pPr>
+            <w:r>
+              <w:t>Punkty danego gracza do zaktualizowania</w:t>
+            </w:r>
+          </w:p>
+        </w:tc>
+      </w:tr>
+      <w:tr>
+        <w:trPr>
+          <w:trHeight w:val="501"/>
+        </w:trPr>
+        <w:tc>
+          <w:tcPr>
+            <w:tcW w:w="1974" w:type="dxa"/>
+          </w:tcPr>
+          <w:p>
+            <w:pPr>
+              <w:jc w:val="center"/>
+            </w:pPr>
+            <w:r>
+              <w:t>11</w:t>
+            </w:r>
+          </w:p>
+        </w:tc>
+        <w:tc>
+          <w:tcPr>
+            <w:tcW w:w="7093" w:type="dxa"/>
+          </w:tcPr>
+          <w:p>
+            <w:pPr>
+              <w:jc w:val="center"/>
+            </w:pPr>
+            <w:r>
+              <w:t>Informacja o zwycięstwie – login wygranego i odgadnięte hasło</w:t>
+            </w:r>
+          </w:p>
+        </w:tc>
+      </w:tr>
+      <w:tr>
+        <w:trPr>
+          <w:trHeight w:val="501"/>
+        </w:trPr>
+        <w:tc>
+          <w:tcPr>
+            <w:tcW w:w="1974" w:type="dxa"/>
+          </w:tcPr>
+          <w:p>
+            <w:pPr>
+              <w:jc w:val="center"/>
+            </w:pPr>
+            <w:r>
+              <w:t>12</w:t>
+            </w:r>
+          </w:p>
+        </w:tc>
+        <w:tc>
+          <w:tcPr>
+            <w:tcW w:w="7093" w:type="dxa"/>
+          </w:tcPr>
+          <w:p>
+            <w:pPr>
+              <w:jc w:val="center"/>
+            </w:pPr>
+            <w:r>
+              <w:t>Informacja, że dany gracz odszedł z pokoju</w:t>
+            </w:r>
+          </w:p>
+        </w:tc>
+      </w:tr>
+      <w:tr>
+        <w:trPr>
+          <w:trHeight w:val="501"/>
+        </w:trPr>
+        <w:tc>
+          <w:tcPr>
+            <w:tcW w:w="1974" w:type="dxa"/>
+          </w:tcPr>
+          <w:p>
+            <w:pPr>
+              <w:jc w:val="center"/>
+            </w:pPr>
+            <w:r>
+              <w:t>13</w:t>
+            </w:r>
+          </w:p>
+        </w:tc>
+        <w:tc>
+          <w:tcPr>
+            <w:tcW w:w="7093" w:type="dxa"/>
+          </w:tcPr>
+          <w:p>
+            <w:pPr>
+              <w:jc w:val="center"/>
+            </w:pPr>
+            <w:r>
+              <w:t>Informacja, że jakiś gracz odszedł z gry w trakcie rozgrywki – gra zostaje anulowana</w:t>
+            </w:r>
+          </w:p>
+        </w:tc>
+      </w:tr>
+    </w:tbl>
+    <w:p/>
+    <w:p>
+      <w:pPr>
+        <w:rPr>
+          <w:b/>
+          <w:sz w:val="28"/>
+          <w:szCs w:val="28"/>
+        </w:rPr>
+      </w:pPr>
+    </w:p>
+    <w:p>
+      <w:pPr>
+        <w:rPr>
+          <w:b/>
+          <w:sz w:val="28"/>
+          <w:szCs w:val="28"/>
+        </w:rPr>
+      </w:pPr>
+    </w:p>
+    <w:p>
+      <w:pPr>
+        <w:rPr>
+          <w:b/>
+          <w:sz w:val="28"/>
+          <w:szCs w:val="28"/>
+        </w:rPr>
+      </w:pPr>
+    </w:p>
+    <w:p>
+      <w:pPr>
+        <w:rPr>
+          <w:b/>
+          <w:sz w:val="28"/>
+          <w:szCs w:val="28"/>
+        </w:rPr>
+      </w:pPr>
+      <w:r>
+        <w:rPr>
+          <w:b/>
+          <w:sz w:val="28"/>
+          <w:szCs w:val="28"/>
+        </w:rPr>
+        <w:t>Klient</w:t>
+      </w:r>
+    </w:p>
+    <w:p>
+      <w:pPr>
+        <w:rPr>
+          <w:b/>
+          <w:sz w:val="28"/>
+          <w:szCs w:val="28"/>
+        </w:rPr>
+      </w:pPr>
+      <w:r>
+        <w:tab/>
       </w:r>
     </w:p>
     <w:tbl>
@@ -229,15 +1200,349 @@
               <w:jc w:val="center"/>
             </w:pPr>
             <w:r>
-              <w:t>Otrzymuje login użytkownika do weryfikacji, czy nie istnieje już użytkownik o podanym login-</w:t>
-            </w:r>
-            <w:proofErr w:type="spellStart"/>
-            <w:r>
-              <w:t>ie</w:t>
-            </w:r>
-            <w:proofErr w:type="spellEnd"/>
-            <w:r>
-              <w:t>.</w:t>
+              <w:t>Potwierdzenie zalogowania wraz z poprawionym bądź nie loginem</w:t>
+            </w:r>
+          </w:p>
+        </w:tc>
+      </w:tr>
+      <w:tr>
+        <w:tc>
+          <w:tcPr>
+            <w:tcW w:w="1980" w:type="dxa"/>
+          </w:tcPr>
+          <w:p>
+            <w:pPr>
+              <w:jc w:val="center"/>
+            </w:pPr>
+            <w:r>
+              <w:t>2</w:t>
+            </w:r>
+          </w:p>
+        </w:tc>
+        <w:tc>
+          <w:tcPr>
+            <w:tcW w:w="6946" w:type="dxa"/>
+          </w:tcPr>
+          <w:p>
+            <w:pPr>
+              <w:jc w:val="center"/>
+            </w:pPr>
+            <w:r>
+              <w:t>Lista wolnych pokoi do których gracz może dołączyć</w:t>
+            </w:r>
+          </w:p>
+        </w:tc>
+      </w:tr>
+      <w:tr>
+        <w:tc>
+          <w:tcPr>
+            <w:tcW w:w="1980" w:type="dxa"/>
+          </w:tcPr>
+          <w:p>
+            <w:pPr>
+              <w:jc w:val="center"/>
+            </w:pPr>
+            <w:r>
+              <w:t>3</w:t>
+            </w:r>
+          </w:p>
+        </w:tc>
+        <w:tc>
+          <w:tcPr>
+            <w:tcW w:w="6946" w:type="dxa"/>
+          </w:tcPr>
+          <w:p>
+            <w:pPr>
+              <w:jc w:val="center"/>
+            </w:pPr>
+            <w:r>
+              <w:t>Lista oponentów w pokoju</w:t>
+            </w:r>
+          </w:p>
+        </w:tc>
+      </w:tr>
+      <w:tr>
+        <w:tc>
+          <w:tcPr>
+            <w:tcW w:w="1980" w:type="dxa"/>
+          </w:tcPr>
+          <w:p>
+            <w:pPr>
+              <w:jc w:val="center"/>
+            </w:pPr>
+            <w:r>
+              <w:t>4</w:t>
+            </w:r>
+          </w:p>
+        </w:tc>
+        <w:tc>
+          <w:tcPr>
+            <w:tcW w:w="6946" w:type="dxa"/>
+          </w:tcPr>
+          <w:p>
+            <w:pPr>
+              <w:jc w:val="center"/>
+            </w:pPr>
+            <w:r>
+              <w:t>Informacja o rozpoczęciu rozgrywki</w:t>
+            </w:r>
+          </w:p>
+        </w:tc>
+      </w:tr>
+      <w:tr>
+        <w:tc>
+          <w:tcPr>
+            <w:tcW w:w="1980" w:type="dxa"/>
+          </w:tcPr>
+          <w:p>
+            <w:pPr>
+              <w:jc w:val="center"/>
+            </w:pPr>
+            <w:r>
+              <w:t>5</w:t>
+            </w:r>
+          </w:p>
+        </w:tc>
+        <w:tc>
+          <w:tcPr>
+            <w:tcW w:w="6946" w:type="dxa"/>
+          </w:tcPr>
+          <w:p>
+            <w:pPr>
+              <w:jc w:val="center"/>
+            </w:pPr>
+            <w:r>
+              <w:t>Zakodowane hasło do odgadnięcia</w:t>
+            </w:r>
+          </w:p>
+        </w:tc>
+      </w:tr>
+      <w:tr>
+        <w:tc>
+          <w:tcPr>
+            <w:tcW w:w="1980" w:type="dxa"/>
+          </w:tcPr>
+          <w:p>
+            <w:pPr>
+              <w:jc w:val="center"/>
+            </w:pPr>
+            <w:r>
+              <w:t>6</w:t>
+            </w:r>
+          </w:p>
+        </w:tc>
+        <w:tc>
+          <w:tcPr>
+            <w:tcW w:w="6946" w:type="dxa"/>
+          </w:tcPr>
+          <w:p>
+            <w:pPr>
+              <w:jc w:val="center"/>
+            </w:pPr>
+            <w:r>
+              <w:t>Kogo obecnie kolej na zgadywanie</w:t>
+            </w:r>
+            <w:r>
+              <w:t xml:space="preserve"> </w:t>
+            </w:r>
+          </w:p>
+        </w:tc>
+      </w:tr>
+      <w:tr>
+        <w:tc>
+          <w:tcPr>
+            <w:tcW w:w="1980" w:type="dxa"/>
+          </w:tcPr>
+          <w:p>
+            <w:pPr>
+              <w:jc w:val="center"/>
+            </w:pPr>
+            <w:r>
+              <w:t>7</w:t>
+            </w:r>
+          </w:p>
+        </w:tc>
+        <w:tc>
+          <w:tcPr>
+            <w:tcW w:w="6946" w:type="dxa"/>
+          </w:tcPr>
+          <w:p>
+            <w:pPr>
+              <w:jc w:val="center"/>
+            </w:pPr>
+            <w:r>
+              <w:t>Informacja co gracz zgaduje w danym momencie</w:t>
+            </w:r>
+          </w:p>
+        </w:tc>
+      </w:tr>
+      <w:tr>
+        <w:tc>
+          <w:tcPr>
+            <w:tcW w:w="1980" w:type="dxa"/>
+          </w:tcPr>
+          <w:p>
+            <w:pPr>
+              <w:jc w:val="center"/>
+            </w:pPr>
+            <w:r>
+              <w:t>8</w:t>
+            </w:r>
+          </w:p>
+        </w:tc>
+        <w:tc>
+          <w:tcPr>
+            <w:tcW w:w="6946" w:type="dxa"/>
+          </w:tcPr>
+          <w:p>
+            <w:pPr>
+              <w:jc w:val="center"/>
+            </w:pPr>
+            <w:r>
+              <w:t>Stawka o jaką gracz gra</w:t>
+            </w:r>
+          </w:p>
+        </w:tc>
+      </w:tr>
+      <w:tr>
+        <w:tc>
+          <w:tcPr>
+            <w:tcW w:w="1980" w:type="dxa"/>
+          </w:tcPr>
+          <w:p>
+            <w:pPr>
+              <w:jc w:val="center"/>
+            </w:pPr>
+            <w:r>
+              <w:t>9</w:t>
+            </w:r>
+          </w:p>
+        </w:tc>
+        <w:tc>
+          <w:tcPr>
+            <w:tcW w:w="6946" w:type="dxa"/>
+          </w:tcPr>
+          <w:p>
+            <w:pPr>
+              <w:jc w:val="center"/>
+            </w:pPr>
+            <w:r>
+              <w:t>Ile trafił znaków odgadując literkę</w:t>
+            </w:r>
+            <w:r>
+              <w:t xml:space="preserve"> </w:t>
+            </w:r>
+          </w:p>
+        </w:tc>
+      </w:tr>
+      <w:tr>
+        <w:tc>
+          <w:tcPr>
+            <w:tcW w:w="1980" w:type="dxa"/>
+          </w:tcPr>
+          <w:p>
+            <w:pPr>
+              <w:jc w:val="center"/>
+            </w:pPr>
+            <w:r>
+              <w:t>10</w:t>
+            </w:r>
+          </w:p>
+        </w:tc>
+        <w:tc>
+          <w:tcPr>
+            <w:tcW w:w="6946" w:type="dxa"/>
+          </w:tcPr>
+          <w:p>
+            <w:pPr>
+              <w:jc w:val="center"/>
+            </w:pPr>
+            <w:r>
+              <w:t>Liczba punktów danego gracza</w:t>
+            </w:r>
+          </w:p>
+        </w:tc>
+      </w:tr>
+      <w:tr>
+        <w:tc>
+          <w:tcPr>
+            <w:tcW w:w="1980" w:type="dxa"/>
+          </w:tcPr>
+          <w:p>
+            <w:pPr>
+              <w:jc w:val="center"/>
+            </w:pPr>
+            <w:r>
+              <w:t>11</w:t>
+            </w:r>
+          </w:p>
+        </w:tc>
+        <w:tc>
+          <w:tcPr>
+            <w:tcW w:w="6946" w:type="dxa"/>
+          </w:tcPr>
+          <w:p>
+            <w:pPr>
+              <w:jc w:val="center"/>
+            </w:pPr>
+            <w:r>
+              <w:t>Informacja, że hasło zostało odgadnięte</w:t>
+            </w:r>
+          </w:p>
+        </w:tc>
+      </w:tr>
+      <w:tr>
+        <w:tc>
+          <w:tcPr>
+            <w:tcW w:w="1980" w:type="dxa"/>
+          </w:tcPr>
+          <w:p>
+            <w:pPr>
+              <w:jc w:val="center"/>
+            </w:pPr>
+            <w:r>
+              <w:t>12</w:t>
+            </w:r>
+          </w:p>
+        </w:tc>
+        <w:tc>
+          <w:tcPr>
+            <w:tcW w:w="6946" w:type="dxa"/>
+          </w:tcPr>
+          <w:p>
+            <w:pPr>
+              <w:jc w:val="center"/>
+            </w:pPr>
+            <w:r>
+              <w:t xml:space="preserve">Gracz w pokoju przed rozpoczęciem rozgrywki opuścił pokój </w:t>
+            </w:r>
+          </w:p>
+        </w:tc>
+      </w:tr>
+      <w:tr>
+        <w:tc>
+          <w:tcPr>
+            <w:tcW w:w="1980" w:type="dxa"/>
+          </w:tcPr>
+          <w:p>
+            <w:pPr>
+              <w:jc w:val="center"/>
+            </w:pPr>
+            <w:r>
+              <w:t>13</w:t>
+            </w:r>
+          </w:p>
+        </w:tc>
+        <w:tc>
+          <w:tcPr>
+            <w:tcW w:w="6946" w:type="dxa"/>
+          </w:tcPr>
+          <w:p>
+            <w:pPr>
+              <w:jc w:val="center"/>
+            </w:pPr>
+            <w:r>
+              <w:t>Gracz w pokoju w trakcie rozgrywki opuścił pokój</w:t>
             </w:r>
           </w:p>
         </w:tc>
@@ -274,7 +1579,7 @@
               <w:jc w:val="center"/>
             </w:pPr>
             <w:r>
-              <w:t>1</w:t>
+              <w:t>100</w:t>
             </w:r>
           </w:p>
         </w:tc>
@@ -287,22 +1592,22 @@
               <w:jc w:val="center"/>
             </w:pPr>
             <w:r>
-              <w:t>Wysyła poprawiony login gracza – do loginu dopisywana jest losowana liczba.</w:t>
-            </w:r>
-          </w:p>
-        </w:tc>
-      </w:tr>
-      <w:tr>
-        <w:tc>
-          <w:tcPr>
-            <w:tcW w:w="1980" w:type="dxa"/>
-          </w:tcPr>
-          <w:p>
-            <w:pPr>
-              <w:jc w:val="center"/>
-            </w:pPr>
-            <w:r>
-              <w:t>2</w:t>
+              <w:t>Wysyła login, którym użytkownik chce się identyfikować</w:t>
+            </w:r>
+          </w:p>
+        </w:tc>
+      </w:tr>
+      <w:tr>
+        <w:tc>
+          <w:tcPr>
+            <w:tcW w:w="1980" w:type="dxa"/>
+          </w:tcPr>
+          <w:p>
+            <w:pPr>
+              <w:jc w:val="center"/>
+            </w:pPr>
+            <w:r>
+              <w:t>101</w:t>
             </w:r>
           </w:p>
         </w:tc>
@@ -315,58 +1620,23 @@
               <w:jc w:val="center"/>
             </w:pPr>
             <w:r>
-              <w:t>Wysyła login gracza – każdy użytkownik dostaje każdy login w celu ustawienia oponentów na planszy.</w:t>
-            </w:r>
-          </w:p>
-        </w:tc>
-      </w:tr>
-    </w:tbl>
-    <w:p/>
-    <w:p>
-      <w:pPr>
-        <w:rPr>
-          <w:b/>
-          <w:sz w:val="28"/>
-          <w:szCs w:val="28"/>
-        </w:rPr>
-      </w:pPr>
-      <w:r>
-        <w:rPr>
-          <w:b/>
-          <w:sz w:val="28"/>
-          <w:szCs w:val="28"/>
-        </w:rPr>
-        <w:t>Wątek – GameThread</w:t>
-      </w:r>
-    </w:p>
-    <w:p/>
-    <w:tbl>
-      <w:tblPr>
-        <w:tblStyle w:val="Tabela-Siatka"/>
-        <w:tblW w:w="0" w:type="auto"/>
-        <w:tblLook w:val="04A0" w:firstRow="1" w:lastRow="0" w:firstColumn="1" w:lastColumn="0" w:noHBand="0" w:noVBand="1"/>
-      </w:tblPr>
-      <w:tblGrid>
-        <w:gridCol w:w="1980"/>
-        <w:gridCol w:w="6946"/>
-      </w:tblGrid>
-      <w:tr>
-        <w:tc>
-          <w:tcPr>
-            <w:tcW w:w="1980" w:type="dxa"/>
-          </w:tcPr>
-          <w:p>
-            <w:pPr>
-              <w:jc w:val="center"/>
-              <w:rPr>
-                <w:b/>
-              </w:rPr>
-            </w:pPr>
-            <w:r>
-              <w:rPr>
-                <w:b/>
-              </w:rPr>
-              <w:t>Numer pakietu</w:t>
+              <w:t>Wybór pokoju</w:t>
+            </w:r>
+          </w:p>
+        </w:tc>
+      </w:tr>
+      <w:tr>
+        <w:tc>
+          <w:tcPr>
+            <w:tcW w:w="1980" w:type="dxa"/>
+          </w:tcPr>
+          <w:p>
+            <w:pPr>
+              <w:jc w:val="center"/>
+            </w:pPr>
+            <w:r>
+              <w:lastRenderedPageBreak/>
+              <w:t>102</w:t>
             </w:r>
           </w:p>
         </w:tc>
@@ -377,52 +1647,24 @@
           <w:p>
             <w:pPr>
               <w:jc w:val="center"/>
-              <w:rPr>
-                <w:b/>
-              </w:rPr>
-            </w:pPr>
-            <w:r>
-              <w:rPr>
-                <w:b/>
-              </w:rPr>
-              <w:t>Opis</w:t>
-            </w:r>
-          </w:p>
-        </w:tc>
-      </w:tr>
-      <w:tr>
-        <w:tc>
-          <w:tcPr>
-            <w:tcW w:w="8926" w:type="dxa"/>
-            <w:gridSpan w:val="2"/>
-          </w:tcPr>
-          <w:p>
-            <w:pPr>
-              <w:jc w:val="center"/>
-              <w:rPr>
-                <w:b/>
-              </w:rPr>
-            </w:pPr>
-            <w:r>
-              <w:rPr>
-                <w:b/>
-              </w:rPr>
-              <w:t>Odbierane</w:t>
-            </w:r>
-          </w:p>
-        </w:tc>
-      </w:tr>
-      <w:tr>
-        <w:tc>
-          <w:tcPr>
-            <w:tcW w:w="1980" w:type="dxa"/>
-          </w:tcPr>
-          <w:p>
-            <w:pPr>
-              <w:jc w:val="center"/>
-            </w:pPr>
-            <w:r>
-              <w:t>22</w:t>
+            </w:pPr>
+            <w:r>
+              <w:t>Zgadywana literka bądź hasło</w:t>
+            </w:r>
+          </w:p>
+        </w:tc>
+      </w:tr>
+      <w:tr>
+        <w:tc>
+          <w:tcPr>
+            <w:tcW w:w="1980" w:type="dxa"/>
+          </w:tcPr>
+          <w:p>
+            <w:pPr>
+              <w:jc w:val="center"/>
+            </w:pPr>
+            <w:r>
+              <w:t>103</w:t>
             </w:r>
           </w:p>
         </w:tc>
@@ -435,44 +1677,22 @@
               <w:jc w:val="center"/>
             </w:pPr>
             <w:r>
-              <w:t>Odbiera zgadywany tekst od użytkownika</w:t>
-            </w:r>
-          </w:p>
-        </w:tc>
-      </w:tr>
-      <w:tr>
-        <w:tc>
-          <w:tcPr>
-            <w:tcW w:w="8926" w:type="dxa"/>
-            <w:gridSpan w:val="2"/>
-          </w:tcPr>
-          <w:p>
-            <w:pPr>
-              <w:jc w:val="center"/>
-              <w:rPr>
-                <w:b/>
-              </w:rPr>
-            </w:pPr>
-            <w:r>
-              <w:rPr>
-                <w:b/>
-              </w:rPr>
-              <w:t>Wysyłane</w:t>
-            </w:r>
-          </w:p>
-        </w:tc>
-      </w:tr>
-      <w:tr>
-        <w:tc>
-          <w:tcPr>
-            <w:tcW w:w="1980" w:type="dxa"/>
-          </w:tcPr>
-          <w:p>
-            <w:pPr>
-              <w:jc w:val="center"/>
-            </w:pPr>
-            <w:r>
-              <w:t>3</w:t>
+              <w:t>Wysyła swoje punkty</w:t>
+            </w:r>
+          </w:p>
+        </w:tc>
+      </w:tr>
+      <w:tr>
+        <w:tc>
+          <w:tcPr>
+            <w:tcW w:w="1980" w:type="dxa"/>
+          </w:tcPr>
+          <w:p>
+            <w:pPr>
+              <w:jc w:val="center"/>
+            </w:pPr>
+            <w:r>
+              <w:t>104</w:t>
             </w:r>
           </w:p>
         </w:tc>
@@ -485,22 +1705,22 @@
               <w:jc w:val="center"/>
             </w:pPr>
             <w:r>
-              <w:t>Wysyła swój numer port w celu ustawienia go w kliencie i tym samym daje znak, że rozgrywka się rozpoczyna.</w:t>
-            </w:r>
-          </w:p>
-        </w:tc>
-      </w:tr>
-      <w:tr>
-        <w:tc>
-          <w:tcPr>
-            <w:tcW w:w="1980" w:type="dxa"/>
-          </w:tcPr>
-          <w:p>
-            <w:pPr>
-              <w:jc w:val="center"/>
-            </w:pPr>
-            <w:r>
-              <w:t>4</w:t>
+              <w:t>Gracz wraca do lobby</w:t>
+            </w:r>
+          </w:p>
+        </w:tc>
+      </w:tr>
+      <w:tr>
+        <w:tc>
+          <w:tcPr>
+            <w:tcW w:w="1980" w:type="dxa"/>
+          </w:tcPr>
+          <w:p>
+            <w:pPr>
+              <w:jc w:val="center"/>
+            </w:pPr>
+            <w:r>
+              <w:t>105</w:t>
             </w:r>
           </w:p>
         </w:tc>
@@ -513,22 +1733,22 @@
               <w:jc w:val="center"/>
             </w:pPr>
             <w:r>
-              <w:t>Wysyła zakodowane hasło do odgadnięcia</w:t>
-            </w:r>
-          </w:p>
-        </w:tc>
-      </w:tr>
-      <w:tr>
-        <w:tc>
-          <w:tcPr>
-            <w:tcW w:w="1980" w:type="dxa"/>
-          </w:tcPr>
-          <w:p>
-            <w:pPr>
-              <w:jc w:val="center"/>
-            </w:pPr>
-            <w:r>
-              <w:t>5</w:t>
+              <w:t>Gracz wychodzi z aplikacji w trakcie rozgrywki</w:t>
+            </w:r>
+          </w:p>
+        </w:tc>
+      </w:tr>
+      <w:tr>
+        <w:tc>
+          <w:tcPr>
+            <w:tcW w:w="1980" w:type="dxa"/>
+          </w:tcPr>
+          <w:p>
+            <w:pPr>
+              <w:jc w:val="center"/>
+            </w:pPr>
+            <w:r>
+              <w:t>106</w:t>
             </w:r>
           </w:p>
         </w:tc>
@@ -541,694 +1761,7 @@
               <w:jc w:val="center"/>
             </w:pPr>
             <w:r>
-              <w:t>Wysyła login użytkownika, którego kolej teraz zgadywać</w:t>
-            </w:r>
-          </w:p>
-        </w:tc>
-      </w:tr>
-      <w:tr>
-        <w:tc>
-          <w:tcPr>
-            <w:tcW w:w="1980" w:type="dxa"/>
-          </w:tcPr>
-          <w:p>
-            <w:pPr>
-              <w:jc w:val="center"/>
-            </w:pPr>
-            <w:r>
-              <w:t xml:space="preserve">6 </w:t>
-            </w:r>
-          </w:p>
-        </w:tc>
-        <w:tc>
-          <w:tcPr>
-            <w:tcW w:w="6946" w:type="dxa"/>
-          </w:tcPr>
-          <w:p>
-            <w:pPr>
-              <w:jc w:val="center"/>
-            </w:pPr>
-            <w:r>
-              <w:t>Wysyła jaki obecnie zgadywany jest tekst – literka bądź hasło podane przez obecnie grającego</w:t>
-            </w:r>
-          </w:p>
-        </w:tc>
-      </w:tr>
-      <w:tr>
-        <w:tc>
-          <w:tcPr>
-            <w:tcW w:w="1980" w:type="dxa"/>
-          </w:tcPr>
-          <w:p>
-            <w:pPr>
-              <w:jc w:val="center"/>
-            </w:pPr>
-            <w:r>
-              <w:t>7</w:t>
-            </w:r>
-          </w:p>
-        </w:tc>
-        <w:tc>
-          <w:tcPr>
-            <w:tcW w:w="6946" w:type="dxa"/>
-          </w:tcPr>
-          <w:p>
-            <w:pPr>
-              <w:jc w:val="center"/>
-            </w:pPr>
-            <w:r>
-              <w:t>Wysyła informację o jaką kwotę gra użytkownik</w:t>
-            </w:r>
-          </w:p>
-        </w:tc>
-      </w:tr>
-      <w:tr>
-        <w:tc>
-          <w:tcPr>
-            <w:tcW w:w="1980" w:type="dxa"/>
-          </w:tcPr>
-          <w:p>
-            <w:pPr>
-              <w:jc w:val="center"/>
-            </w:pPr>
-            <w:r>
-              <w:t>8</w:t>
-            </w:r>
-          </w:p>
-        </w:tc>
-        <w:tc>
-          <w:tcPr>
-            <w:tcW w:w="6946" w:type="dxa"/>
-          </w:tcPr>
-          <w:p>
-            <w:pPr>
-              <w:jc w:val="center"/>
-            </w:pPr>
-            <w:r>
-              <w:t>Wysyła informacje ile zgadywana literka występuje w haśle</w:t>
-            </w:r>
-          </w:p>
-        </w:tc>
-      </w:tr>
-      <w:tr>
-        <w:tc>
-          <w:tcPr>
-            <w:tcW w:w="1980" w:type="dxa"/>
-          </w:tcPr>
-          <w:p>
-            <w:pPr>
-              <w:jc w:val="center"/>
-            </w:pPr>
-            <w:r>
-              <w:t>9</w:t>
-            </w:r>
-          </w:p>
-        </w:tc>
-        <w:tc>
-          <w:tcPr>
-            <w:tcW w:w="6946" w:type="dxa"/>
-          </w:tcPr>
-          <w:p>
-            <w:pPr>
-              <w:jc w:val="center"/>
-            </w:pPr>
-            <w:r>
-              <w:t>Wysyła jaką kwotę ma obecnie użytkownik, którego kolej się zakończyła</w:t>
-            </w:r>
-          </w:p>
-        </w:tc>
-      </w:tr>
-      <w:tr>
-        <w:tc>
-          <w:tcPr>
-            <w:tcW w:w="1980" w:type="dxa"/>
-          </w:tcPr>
-          <w:p>
-            <w:pPr>
-              <w:jc w:val="center"/>
-            </w:pPr>
-            <w:r>
-              <w:t>10</w:t>
-            </w:r>
-          </w:p>
-        </w:tc>
-        <w:tc>
-          <w:tcPr>
-            <w:tcW w:w="6946" w:type="dxa"/>
-          </w:tcPr>
-          <w:p>
-            <w:pPr>
-              <w:jc w:val="center"/>
-            </w:pPr>
-            <w:r>
-              <w:t>Wysyła login osoby, która odgadła hasło</w:t>
-            </w:r>
-          </w:p>
-        </w:tc>
-      </w:tr>
-      <w:tr>
-        <w:tc>
-          <w:tcPr>
-            <w:tcW w:w="1980" w:type="dxa"/>
-          </w:tcPr>
-          <w:p>
-            <w:pPr>
-              <w:jc w:val="center"/>
-            </w:pPr>
-            <w:r>
-              <w:t>11</w:t>
-            </w:r>
-          </w:p>
-        </w:tc>
-        <w:tc>
-          <w:tcPr>
-            <w:tcW w:w="6946" w:type="dxa"/>
-          </w:tcPr>
-          <w:p>
-            <w:pPr>
-              <w:jc w:val="center"/>
-            </w:pPr>
-            <w:r>
-              <w:t>Wysyła odgadnięte hasło</w:t>
-            </w:r>
-          </w:p>
-        </w:tc>
-      </w:tr>
-    </w:tbl>
-    <w:p/>
-    <w:p>
-      <w:pPr>
-        <w:rPr>
-          <w:b/>
-          <w:sz w:val="28"/>
-          <w:szCs w:val="28"/>
-        </w:rPr>
-      </w:pPr>
-    </w:p>
-    <w:p>
-      <w:pPr>
-        <w:rPr>
-          <w:b/>
-          <w:sz w:val="28"/>
-          <w:szCs w:val="28"/>
-        </w:rPr>
-      </w:pPr>
-    </w:p>
-    <w:p>
-      <w:pPr>
-        <w:rPr>
-          <w:b/>
-          <w:sz w:val="28"/>
-          <w:szCs w:val="28"/>
-        </w:rPr>
-      </w:pPr>
-    </w:p>
-    <w:p>
-      <w:pPr>
-        <w:rPr>
-          <w:b/>
-          <w:sz w:val="28"/>
-          <w:szCs w:val="28"/>
-        </w:rPr>
-      </w:pPr>
-      <w:r>
-        <w:rPr>
-          <w:b/>
-          <w:sz w:val="28"/>
-          <w:szCs w:val="28"/>
-        </w:rPr>
-        <w:lastRenderedPageBreak/>
-        <w:t>Klient</w:t>
-      </w:r>
-    </w:p>
-    <w:p>
-      <w:pPr>
-        <w:rPr>
-          <w:b/>
-          <w:sz w:val="28"/>
-          <w:szCs w:val="28"/>
-        </w:rPr>
-      </w:pPr>
-      <w:r>
-        <w:tab/>
-      </w:r>
-    </w:p>
-    <w:tbl>
-      <w:tblPr>
-        <w:tblStyle w:val="Tabela-Siatka"/>
-        <w:tblW w:w="0" w:type="auto"/>
-        <w:tblLook w:val="04A0" w:firstRow="1" w:lastRow="0" w:firstColumn="1" w:lastColumn="0" w:noHBand="0" w:noVBand="1"/>
-      </w:tblPr>
-      <w:tblGrid>
-        <w:gridCol w:w="1980"/>
-        <w:gridCol w:w="6946"/>
-      </w:tblGrid>
-      <w:tr>
-        <w:tc>
-          <w:tcPr>
-            <w:tcW w:w="1980" w:type="dxa"/>
-          </w:tcPr>
-          <w:p>
-            <w:pPr>
-              <w:jc w:val="center"/>
-              <w:rPr>
-                <w:b/>
-              </w:rPr>
-            </w:pPr>
-            <w:r>
-              <w:rPr>
-                <w:b/>
-              </w:rPr>
-              <w:t>Numer pakietu</w:t>
-            </w:r>
-          </w:p>
-        </w:tc>
-        <w:tc>
-          <w:tcPr>
-            <w:tcW w:w="6946" w:type="dxa"/>
-          </w:tcPr>
-          <w:p>
-            <w:pPr>
-              <w:jc w:val="center"/>
-              <w:rPr>
-                <w:b/>
-              </w:rPr>
-            </w:pPr>
-            <w:r>
-              <w:rPr>
-                <w:b/>
-              </w:rPr>
-              <w:t>Opis</w:t>
-            </w:r>
-          </w:p>
-        </w:tc>
-      </w:tr>
-      <w:tr>
-        <w:tc>
-          <w:tcPr>
-            <w:tcW w:w="8926" w:type="dxa"/>
-            <w:gridSpan w:val="2"/>
-          </w:tcPr>
-          <w:p>
-            <w:pPr>
-              <w:jc w:val="center"/>
-              <w:rPr>
-                <w:b/>
-              </w:rPr>
-            </w:pPr>
-            <w:r>
-              <w:rPr>
-                <w:b/>
-              </w:rPr>
-              <w:t>Odbierane</w:t>
-            </w:r>
-          </w:p>
-        </w:tc>
-      </w:tr>
-      <w:tr>
-        <w:tc>
-          <w:tcPr>
-            <w:tcW w:w="1980" w:type="dxa"/>
-          </w:tcPr>
-          <w:p>
-            <w:pPr>
-              <w:jc w:val="center"/>
-            </w:pPr>
-            <w:r>
-              <w:t>1</w:t>
-            </w:r>
-          </w:p>
-        </w:tc>
-        <w:tc>
-          <w:tcPr>
-            <w:tcW w:w="6946" w:type="dxa"/>
-          </w:tcPr>
-          <w:p>
-            <w:pPr>
-              <w:jc w:val="center"/>
-            </w:pPr>
-            <w:r>
-              <w:t>Otrzymuje zweryfikowany przez serwer własny login</w:t>
-            </w:r>
-          </w:p>
-        </w:tc>
-      </w:tr>
-      <w:tr>
-        <w:tc>
-          <w:tcPr>
-            <w:tcW w:w="1980" w:type="dxa"/>
-          </w:tcPr>
-          <w:p>
-            <w:pPr>
-              <w:jc w:val="center"/>
-            </w:pPr>
-            <w:r>
-              <w:t>2</w:t>
-            </w:r>
-          </w:p>
-        </w:tc>
-        <w:tc>
-          <w:tcPr>
-            <w:tcW w:w="6946" w:type="dxa"/>
-          </w:tcPr>
-          <w:p>
-            <w:pPr>
-              <w:jc w:val="center"/>
-            </w:pPr>
-            <w:r>
-              <w:t>Otrzymuje login osoby, która dołączyła do pokoju</w:t>
-            </w:r>
-          </w:p>
-        </w:tc>
-      </w:tr>
-      <w:tr>
-        <w:tc>
-          <w:tcPr>
-            <w:tcW w:w="1980" w:type="dxa"/>
-          </w:tcPr>
-          <w:p>
-            <w:pPr>
-              <w:jc w:val="center"/>
-            </w:pPr>
-            <w:r>
-              <w:t>3</w:t>
-            </w:r>
-          </w:p>
-        </w:tc>
-        <w:tc>
-          <w:tcPr>
-            <w:tcW w:w="6946" w:type="dxa"/>
-          </w:tcPr>
-          <w:p>
-            <w:pPr>
-              <w:jc w:val="center"/>
-            </w:pPr>
-            <w:r>
-              <w:t>Odbiera numer portu, na którym działa wątek</w:t>
-            </w:r>
-          </w:p>
-        </w:tc>
-      </w:tr>
-      <w:tr>
-        <w:tc>
-          <w:tcPr>
-            <w:tcW w:w="1980" w:type="dxa"/>
-          </w:tcPr>
-          <w:p>
-            <w:pPr>
-              <w:jc w:val="center"/>
-            </w:pPr>
-            <w:r>
-              <w:t>4</w:t>
-            </w:r>
-          </w:p>
-        </w:tc>
-        <w:tc>
-          <w:tcPr>
-            <w:tcW w:w="6946" w:type="dxa"/>
-          </w:tcPr>
-          <w:p>
-            <w:pPr>
-              <w:jc w:val="center"/>
-            </w:pPr>
-            <w:r>
-              <w:t>Otrzymuje zakodowane hasło do odgadnięcia</w:t>
-            </w:r>
-          </w:p>
-        </w:tc>
-      </w:tr>
-      <w:tr>
-        <w:tc>
-          <w:tcPr>
-            <w:tcW w:w="1980" w:type="dxa"/>
-          </w:tcPr>
-          <w:p>
-            <w:pPr>
-              <w:jc w:val="center"/>
-            </w:pPr>
-            <w:r>
-              <w:t>5</w:t>
-            </w:r>
-          </w:p>
-        </w:tc>
-        <w:tc>
-          <w:tcPr>
-            <w:tcW w:w="6946" w:type="dxa"/>
-          </w:tcPr>
-          <w:p>
-            <w:pPr>
-              <w:jc w:val="center"/>
-            </w:pPr>
-            <w:r>
-              <w:t>Otrzymuje login osoby, która obecnie zgaduje</w:t>
-            </w:r>
-          </w:p>
-        </w:tc>
-      </w:tr>
-      <w:tr>
-        <w:tc>
-          <w:tcPr>
-            <w:tcW w:w="1980" w:type="dxa"/>
-          </w:tcPr>
-          <w:p>
-            <w:pPr>
-              <w:jc w:val="center"/>
-            </w:pPr>
-            <w:r>
-              <w:t>6</w:t>
-            </w:r>
-          </w:p>
-        </w:tc>
-        <w:tc>
-          <w:tcPr>
-            <w:tcW w:w="6946" w:type="dxa"/>
-          </w:tcPr>
-          <w:p>
-            <w:pPr>
-              <w:jc w:val="center"/>
-            </w:pPr>
-            <w:r>
-              <w:t xml:space="preserve">Otrzymuje hasło/literkę obecnie zgadywana przez użytkownika </w:t>
-            </w:r>
-          </w:p>
-        </w:tc>
-      </w:tr>
-      <w:tr>
-        <w:tc>
-          <w:tcPr>
-            <w:tcW w:w="1980" w:type="dxa"/>
-          </w:tcPr>
-          <w:p>
-            <w:pPr>
-              <w:jc w:val="center"/>
-            </w:pPr>
-            <w:r>
-              <w:t>7</w:t>
-            </w:r>
-          </w:p>
-        </w:tc>
-        <w:tc>
-          <w:tcPr>
-            <w:tcW w:w="6946" w:type="dxa"/>
-          </w:tcPr>
-          <w:p>
-            <w:pPr>
-              <w:jc w:val="center"/>
-            </w:pPr>
-            <w:r>
-              <w:t>Otrzymuje informacje o jaką stawkę gra użytkownik</w:t>
-            </w:r>
-          </w:p>
-        </w:tc>
-      </w:tr>
-      <w:tr>
-        <w:tc>
-          <w:tcPr>
-            <w:tcW w:w="1980" w:type="dxa"/>
-          </w:tcPr>
-          <w:p>
-            <w:pPr>
-              <w:jc w:val="center"/>
-            </w:pPr>
-            <w:r>
-              <w:t>8</w:t>
-            </w:r>
-          </w:p>
-        </w:tc>
-        <w:tc>
-          <w:tcPr>
-            <w:tcW w:w="6946" w:type="dxa"/>
-          </w:tcPr>
-          <w:p>
-            <w:pPr>
-              <w:jc w:val="center"/>
-            </w:pPr>
-            <w:r>
-              <w:t>Otrzymuje ile trafił liter przy zgadywaniu litery</w:t>
-            </w:r>
-          </w:p>
-        </w:tc>
-      </w:tr>
-      <w:tr>
-        <w:tc>
-          <w:tcPr>
-            <w:tcW w:w="1980" w:type="dxa"/>
-          </w:tcPr>
-          <w:p>
-            <w:pPr>
-              <w:jc w:val="center"/>
-            </w:pPr>
-            <w:r>
-              <w:t>9</w:t>
-            </w:r>
-          </w:p>
-        </w:tc>
-        <w:tc>
-          <w:tcPr>
-            <w:tcW w:w="6946" w:type="dxa"/>
-          </w:tcPr>
-          <w:p>
-            <w:pPr>
-              <w:jc w:val="center"/>
-            </w:pPr>
-            <w:r>
-              <w:t xml:space="preserve">Otrzymuje punkty innego gracza </w:t>
-            </w:r>
-          </w:p>
-        </w:tc>
-      </w:tr>
-      <w:tr>
-        <w:tc>
-          <w:tcPr>
-            <w:tcW w:w="1980" w:type="dxa"/>
-          </w:tcPr>
-          <w:p>
-            <w:pPr>
-              <w:jc w:val="center"/>
-            </w:pPr>
-            <w:r>
-              <w:t>10</w:t>
-            </w:r>
-          </w:p>
-        </w:tc>
-        <w:tc>
-          <w:tcPr>
-            <w:tcW w:w="6946" w:type="dxa"/>
-          </w:tcPr>
-          <w:p>
-            <w:pPr>
-              <w:jc w:val="center"/>
-            </w:pPr>
-            <w:r>
-              <w:t>Otrzymuje informacje kto odgadł hasło</w:t>
-            </w:r>
-          </w:p>
-        </w:tc>
-      </w:tr>
-      <w:tr>
-        <w:tc>
-          <w:tcPr>
-            <w:tcW w:w="1980" w:type="dxa"/>
-          </w:tcPr>
-          <w:p>
-            <w:pPr>
-              <w:jc w:val="center"/>
-            </w:pPr>
-            <w:r>
-              <w:t>11</w:t>
-            </w:r>
-          </w:p>
-        </w:tc>
-        <w:tc>
-          <w:tcPr>
-            <w:tcW w:w="6946" w:type="dxa"/>
-          </w:tcPr>
-          <w:p>
-            <w:pPr>
-              <w:jc w:val="center"/>
-            </w:pPr>
-            <w:r>
-              <w:t>Otrzymuje odgadnięte hasło</w:t>
-            </w:r>
-            <w:bookmarkStart w:id="0" w:name="_GoBack"/>
-            <w:bookmarkEnd w:id="0"/>
-          </w:p>
-        </w:tc>
-      </w:tr>
-      <w:tr>
-        <w:tc>
-          <w:tcPr>
-            <w:tcW w:w="8926" w:type="dxa"/>
-            <w:gridSpan w:val="2"/>
-          </w:tcPr>
-          <w:p>
-            <w:pPr>
-              <w:jc w:val="center"/>
-              <w:rPr>
-                <w:b/>
-              </w:rPr>
-            </w:pPr>
-            <w:r>
-              <w:rPr>
-                <w:b/>
-              </w:rPr>
-              <w:t>Wysyłane</w:t>
-            </w:r>
-          </w:p>
-        </w:tc>
-      </w:tr>
-      <w:tr>
-        <w:tc>
-          <w:tcPr>
-            <w:tcW w:w="1980" w:type="dxa"/>
-          </w:tcPr>
-          <w:p>
-            <w:pPr>
-              <w:jc w:val="center"/>
-            </w:pPr>
-            <w:r>
-              <w:t>1</w:t>
-            </w:r>
-          </w:p>
-        </w:tc>
-        <w:tc>
-          <w:tcPr>
-            <w:tcW w:w="6946" w:type="dxa"/>
-          </w:tcPr>
-          <w:p>
-            <w:pPr>
-              <w:jc w:val="center"/>
-            </w:pPr>
-            <w:r>
-              <w:t>Wysyła login, którym użytkownik chce się identyfikować</w:t>
-            </w:r>
-          </w:p>
-        </w:tc>
-      </w:tr>
-      <w:tr>
-        <w:tc>
-          <w:tcPr>
-            <w:tcW w:w="1980" w:type="dxa"/>
-          </w:tcPr>
-          <w:p>
-            <w:pPr>
-              <w:jc w:val="center"/>
-            </w:pPr>
-            <w:r>
-              <w:t>22</w:t>
-            </w:r>
-          </w:p>
-        </w:tc>
-        <w:tc>
-          <w:tcPr>
-            <w:tcW w:w="6946" w:type="dxa"/>
-          </w:tcPr>
-          <w:p>
-            <w:pPr>
-              <w:jc w:val="center"/>
-            </w:pPr>
-            <w:r>
-              <w:t>Wysyła tekst, który zgaduje użytkownik</w:t>
+              <w:t>Gracz wychodzi z lobby</w:t>
             </w:r>
           </w:p>
         </w:tc>

</xml_diff>